<commit_message>
removed lint checks in tox file
</commit_message>
<xml_diff>
--- a/Documentation.docx
+++ b/Documentation.docx
@@ -451,7 +451,21 @@
         <w:rPr>
           <w:lang w:val="en-US"/>
         </w:rPr>
-        <w:t xml:space="preserve">I copied over the pyproject.toml file </w:t>
+        <w:t xml:space="preserve">I copied over the </w:t>
+      </w:r>
+      <w:proofErr w:type="spellStart"/>
+      <w:r>
+        <w:rPr>
+          <w:lang w:val="en-US"/>
+        </w:rPr>
+        <w:t>pyproject.toml</w:t>
+      </w:r>
+      <w:proofErr w:type="spellEnd"/>
+      <w:r>
+        <w:rPr>
+          <w:lang w:val="en-US"/>
+        </w:rPr>
+        <w:t xml:space="preserve"> file </w:t>
       </w:r>
       <w:r>
         <w:rPr>
@@ -929,14 +943,36 @@
         <w:rPr>
           <w:lang w:val="en-US"/>
         </w:rPr>
-        <w:t>Can test API using requests in Python – similar url to localhost above</w:t>
-      </w:r>
-      <w:r>
-        <w:rPr>
-          <w:lang w:val="en-US"/>
-        </w:rPr>
-        <w:t>, replace localhost with Heroku url</w:t>
-      </w:r>
+        <w:t xml:space="preserve">Can test API using requests in Python – similar </w:t>
+      </w:r>
+      <w:proofErr w:type="spellStart"/>
+      <w:r>
+        <w:rPr>
+          <w:lang w:val="en-US"/>
+        </w:rPr>
+        <w:t>url</w:t>
+      </w:r>
+      <w:proofErr w:type="spellEnd"/>
+      <w:r>
+        <w:rPr>
+          <w:lang w:val="en-US"/>
+        </w:rPr>
+        <w:t xml:space="preserve"> to localhost above</w:t>
+      </w:r>
+      <w:r>
+        <w:rPr>
+          <w:lang w:val="en-US"/>
+        </w:rPr>
+        <w:t xml:space="preserve">, replace localhost with Heroku </w:t>
+      </w:r>
+      <w:proofErr w:type="spellStart"/>
+      <w:r>
+        <w:rPr>
+          <w:lang w:val="en-US"/>
+        </w:rPr>
+        <w:t>url</w:t>
+      </w:r>
+      <w:proofErr w:type="spellEnd"/>
     </w:p>
     <w:p>
       <w:pPr>
@@ -1005,8 +1041,16 @@
         <w:rPr>
           <w:lang w:val="en-US"/>
         </w:rPr>
-        <w:t>Train and test new model, then publish to Gemfury</w:t>
-      </w:r>
+        <w:t xml:space="preserve">Train and test new model, then publish to </w:t>
+      </w:r>
+      <w:proofErr w:type="spellStart"/>
+      <w:r>
+        <w:rPr>
+          <w:lang w:val="en-US"/>
+        </w:rPr>
+        <w:t>Gemfury</w:t>
+      </w:r>
+      <w:proofErr w:type="spellEnd"/>
     </w:p>
     <w:p>
       <w:pPr>
@@ -1143,7 +1187,21 @@
         <w:rPr>
           <w:lang w:val="en-US"/>
         </w:rPr>
-        <w:t>This will be used in the tox file to upload our model package to Gemfury.</w:t>
+        <w:t xml:space="preserve">This will be used in the tox file to upload our model package to </w:t>
+      </w:r>
+      <w:proofErr w:type="spellStart"/>
+      <w:r>
+        <w:rPr>
+          <w:lang w:val="en-US"/>
+        </w:rPr>
+        <w:t>Gemfury</w:t>
+      </w:r>
+      <w:proofErr w:type="spellEnd"/>
+      <w:r>
+        <w:rPr>
+          <w:lang w:val="en-US"/>
+        </w:rPr>
+        <w:t>.</w:t>
       </w:r>
     </w:p>
     <w:p>
@@ -1201,7 +1259,29 @@
         <w:rPr>
           <w:lang w:val="en-US"/>
         </w:rPr>
-        <w:t>[testenv:publish_model]</w:t>
+        <w:t>[</w:t>
+      </w:r>
+      <w:proofErr w:type="spellStart"/>
+      <w:proofErr w:type="gramStart"/>
+      <w:r>
+        <w:rPr>
+          <w:lang w:val="en-US"/>
+        </w:rPr>
+        <w:t>testenv:publish</w:t>
+      </w:r>
+      <w:proofErr w:type="gramEnd"/>
+      <w:r>
+        <w:rPr>
+          <w:lang w:val="en-US"/>
+        </w:rPr>
+        <w:t>_model</w:t>
+      </w:r>
+      <w:proofErr w:type="spellEnd"/>
+      <w:r>
+        <w:rPr>
+          <w:lang w:val="en-US"/>
+        </w:rPr>
+        <w:t>]</w:t>
       </w:r>
       <w:r>
         <w:rPr>
@@ -1225,8 +1305,16 @@
         <w:rPr>
           <w:lang w:val="en-US"/>
         </w:rPr>
-        <w:t>this runs the main.py file and then publishes models to Gemfury</w:t>
-      </w:r>
+        <w:t xml:space="preserve">this runs the main.py file and then publishes models to </w:t>
+      </w:r>
+      <w:proofErr w:type="spellStart"/>
+      <w:r>
+        <w:rPr>
+          <w:lang w:val="en-US"/>
+        </w:rPr>
+        <w:t>Gemfury</w:t>
+      </w:r>
+      <w:proofErr w:type="spellEnd"/>
     </w:p>
     <w:p>
       <w:pPr>
@@ -1243,26 +1331,48 @@
         <w:rPr>
           <w:lang w:val="en-US"/>
         </w:rPr>
-        <w:t>We also add in the passenv GEMFURY_PUSH_URL (line 17)</w:t>
-      </w:r>
-    </w:p>
-    <w:p>
-      <w:pPr>
-        <w:pStyle w:val="ListParagraph"/>
-        <w:numPr>
-          <w:ilvl w:val="1"/>
-          <w:numId w:val="1"/>
-        </w:numPr>
-        <w:rPr>
-          <w:lang w:val="en-US"/>
-        </w:rPr>
-      </w:pPr>
-      <w:r>
-        <w:rPr>
-          <w:lang w:val="en-US"/>
-        </w:rPr>
-        <w:t>We copy over our FastAPI code and save to the folder sports-classifier-api</w:t>
-      </w:r>
+        <w:t xml:space="preserve">We also add in the </w:t>
+      </w:r>
+      <w:proofErr w:type="spellStart"/>
+      <w:r>
+        <w:rPr>
+          <w:lang w:val="en-US"/>
+        </w:rPr>
+        <w:t>passenv</w:t>
+      </w:r>
+      <w:proofErr w:type="spellEnd"/>
+      <w:r>
+        <w:rPr>
+          <w:lang w:val="en-US"/>
+        </w:rPr>
+        <w:t xml:space="preserve"> GEMFURY_PUSH_URL (line 17)</w:t>
+      </w:r>
+    </w:p>
+    <w:p>
+      <w:pPr>
+        <w:pStyle w:val="ListParagraph"/>
+        <w:numPr>
+          <w:ilvl w:val="1"/>
+          <w:numId w:val="1"/>
+        </w:numPr>
+        <w:rPr>
+          <w:lang w:val="en-US"/>
+        </w:rPr>
+      </w:pPr>
+      <w:r>
+        <w:rPr>
+          <w:lang w:val="en-US"/>
+        </w:rPr>
+        <w:t>We copy over our FastAPI code and save to the folder sports-classifier-</w:t>
+      </w:r>
+      <w:proofErr w:type="spellStart"/>
+      <w:r>
+        <w:rPr>
+          <w:lang w:val="en-US"/>
+        </w:rPr>
+        <w:t>api</w:t>
+      </w:r>
+      <w:proofErr w:type="spellEnd"/>
     </w:p>
     <w:p>
       <w:pPr>
@@ -1279,13 +1389,35 @@
         <w:rPr>
           <w:lang w:val="en-US"/>
         </w:rPr>
-        <w:t xml:space="preserve">We add the passenv to the tox.ini file PIP_EXTRA_INDEX_URL so that we can get our published model from </w:t>
-      </w:r>
-      <w:r>
-        <w:rPr>
-          <w:lang w:val="en-US"/>
-        </w:rPr>
-        <w:t>Gemfury.</w:t>
+        <w:t xml:space="preserve">We add the </w:t>
+      </w:r>
+      <w:proofErr w:type="spellStart"/>
+      <w:r>
+        <w:rPr>
+          <w:lang w:val="en-US"/>
+        </w:rPr>
+        <w:t>passenv</w:t>
+      </w:r>
+      <w:proofErr w:type="spellEnd"/>
+      <w:r>
+        <w:rPr>
+          <w:lang w:val="en-US"/>
+        </w:rPr>
+        <w:t xml:space="preserve"> to the tox.ini file PIP_EXTRA_INDEX_URL so that we can get our published model from </w:t>
+      </w:r>
+      <w:proofErr w:type="spellStart"/>
+      <w:r>
+        <w:rPr>
+          <w:lang w:val="en-US"/>
+        </w:rPr>
+        <w:t>Gemfury</w:t>
+      </w:r>
+      <w:proofErr w:type="spellEnd"/>
+      <w:r>
+        <w:rPr>
+          <w:lang w:val="en-US"/>
+        </w:rPr>
+        <w:t>.</w:t>
       </w:r>
     </w:p>
     <w:p>
@@ -1304,8 +1436,16 @@
           <w:lang w:val="en-US"/>
         </w:rPr>
         <w:lastRenderedPageBreak/>
-        <w:t>We also add an extra line at the top for the requirements.txt file so that the model package is fetched from Gemfury</w:t>
-      </w:r>
+        <w:t xml:space="preserve">We also add an extra line at the top for the requirements.txt file so that the model package is fetched from </w:t>
+      </w:r>
+      <w:proofErr w:type="spellStart"/>
+      <w:r>
+        <w:rPr>
+          <w:lang w:val="en-US"/>
+        </w:rPr>
+        <w:t>Gemfury</w:t>
+      </w:r>
+      <w:proofErr w:type="spellEnd"/>
       <w:r>
         <w:rPr>
           <w:lang w:val="en-US"/>
@@ -1328,7 +1468,21 @@
         <w:rPr>
           <w:lang w:val="en-US"/>
         </w:rPr>
-        <w:t>We can now create our config.yml file that will automate the process of our entire pipeline.</w:t>
+        <w:t xml:space="preserve">We can now create our </w:t>
+      </w:r>
+      <w:proofErr w:type="spellStart"/>
+      <w:r>
+        <w:rPr>
+          <w:lang w:val="en-US"/>
+        </w:rPr>
+        <w:t>config.yml</w:t>
+      </w:r>
+      <w:proofErr w:type="spellEnd"/>
+      <w:r>
+        <w:rPr>
+          <w:lang w:val="en-US"/>
+        </w:rPr>
+        <w:t xml:space="preserve"> file that will automate the process of our entire pipeline.</w:t>
       </w:r>
     </w:p>
     <w:p>
@@ -1346,7 +1500,21 @@
         <w:rPr>
           <w:lang w:val="en-US"/>
         </w:rPr>
-        <w:t>Copy config.yml from Udemy course – I only kept the jobs that train, test and publishes model, as well as push to Heroku</w:t>
+        <w:t xml:space="preserve">Copy </w:t>
+      </w:r>
+      <w:proofErr w:type="spellStart"/>
+      <w:r>
+        <w:rPr>
+          <w:lang w:val="en-US"/>
+        </w:rPr>
+        <w:t>config.yml</w:t>
+      </w:r>
+      <w:proofErr w:type="spellEnd"/>
+      <w:r>
+        <w:rPr>
+          <w:lang w:val="en-US"/>
+        </w:rPr>
+        <w:t xml:space="preserve"> from Udemy course – I only kept the jobs that train, test and publishes model, as well as push to Heroku</w:t>
       </w:r>
     </w:p>
     <w:p>
@@ -1364,7 +1532,21 @@
         <w:rPr>
           <w:lang w:val="en-US"/>
         </w:rPr>
-        <w:t>For the app to be deployed to Heroku, the Udemy course required branch for master only (line 99-105). I have added dev_aiden and development so any changes on these branches will run the CI/CD process</w:t>
+        <w:t xml:space="preserve">For the app to be deployed to Heroku, the Udemy course required branch for master only (line 99-105). I have added </w:t>
+      </w:r>
+      <w:proofErr w:type="spellStart"/>
+      <w:r>
+        <w:rPr>
+          <w:lang w:val="en-US"/>
+        </w:rPr>
+        <w:t>dev_aiden</w:t>
+      </w:r>
+      <w:proofErr w:type="spellEnd"/>
+      <w:r>
+        <w:rPr>
+          <w:lang w:val="en-US"/>
+        </w:rPr>
+        <w:t xml:space="preserve"> and development so any changes on these branches will run the CI/CD process</w:t>
       </w:r>
       <w:r>
         <w:rPr>
@@ -1412,13 +1594,147 @@
         <w:rPr>
           <w:lang w:val="en-US"/>
         </w:rPr>
-        <w:t>Commit these changes to dev_aiden and push to origin which should automatically start the CI/CD pipeline</w:t>
+        <w:t xml:space="preserve">Commit these changes to </w:t>
+      </w:r>
+      <w:proofErr w:type="spellStart"/>
+      <w:r>
+        <w:rPr>
+          <w:lang w:val="en-US"/>
+        </w:rPr>
+        <w:t>dev_aiden</w:t>
+      </w:r>
+      <w:proofErr w:type="spellEnd"/>
+      <w:r>
+        <w:rPr>
+          <w:lang w:val="en-US"/>
+        </w:rPr>
+        <w:t xml:space="preserve"> and push to origin which should automatically start the CI/CD pipeline</w:t>
       </w:r>
       <w:r>
         <w:rPr>
           <w:lang w:val="en-US"/>
         </w:rPr>
         <w:t>. Note that if style checks etc. fail, then run locally on terminal and then re-commit and push to origin. Only then will the tests pass.</w:t>
+      </w:r>
+      <w:r>
+        <w:rPr>
+          <w:lang w:val="en-US"/>
+        </w:rPr>
+        <w:t xml:space="preserve"> </w:t>
+      </w:r>
+    </w:p>
+    <w:p>
+      <w:pPr>
+        <w:pStyle w:val="ListParagraph"/>
+        <w:numPr>
+          <w:ilvl w:val="1"/>
+          <w:numId w:val="1"/>
+        </w:numPr>
+        <w:rPr>
+          <w:lang w:val="en-US"/>
+        </w:rPr>
+      </w:pPr>
+      <w:r>
+        <w:rPr>
+          <w:lang w:val="en-US"/>
+        </w:rPr>
+        <w:t xml:space="preserve">Once the tests have passes then deployment to Heroku will occur. Note that at this point the model package is not on </w:t>
+      </w:r>
+      <w:proofErr w:type="spellStart"/>
+      <w:r>
+        <w:rPr>
+          <w:lang w:val="en-US"/>
+        </w:rPr>
+        <w:t>Gemfury</w:t>
+      </w:r>
+      <w:proofErr w:type="spellEnd"/>
+      <w:r>
+        <w:rPr>
+          <w:lang w:val="en-US"/>
+        </w:rPr>
+        <w:t xml:space="preserve">! </w:t>
+      </w:r>
+      <w:proofErr w:type="gramStart"/>
+      <w:r>
+        <w:rPr>
+          <w:lang w:val="en-US"/>
+        </w:rPr>
+        <w:t>So</w:t>
+      </w:r>
+      <w:proofErr w:type="gramEnd"/>
+      <w:r>
+        <w:rPr>
+          <w:lang w:val="en-US"/>
+        </w:rPr>
+        <w:t xml:space="preserve"> deployment may work correctly, but the process is not fully automated.</w:t>
+      </w:r>
+    </w:p>
+    <w:p>
+      <w:pPr>
+        <w:pStyle w:val="ListParagraph"/>
+        <w:numPr>
+          <w:ilvl w:val="1"/>
+          <w:numId w:val="1"/>
+        </w:numPr>
+        <w:rPr>
+          <w:lang w:val="en-US"/>
+        </w:rPr>
+      </w:pPr>
+      <w:r>
+        <w:rPr>
+          <w:lang w:val="en-US"/>
+        </w:rPr>
+        <w:t xml:space="preserve">To publish model to </w:t>
+      </w:r>
+      <w:proofErr w:type="spellStart"/>
+      <w:r>
+        <w:rPr>
+          <w:lang w:val="en-US"/>
+        </w:rPr>
+        <w:t>Gemfury</w:t>
+      </w:r>
+      <w:proofErr w:type="spellEnd"/>
+      <w:r>
+        <w:rPr>
+          <w:lang w:val="en-US"/>
+        </w:rPr>
+        <w:t xml:space="preserve">, increment the version and then update requirements to new version. Then using git tag, commit these changes and push to origin. CircleCI will then publish model to </w:t>
+      </w:r>
+      <w:proofErr w:type="spellStart"/>
+      <w:r>
+        <w:rPr>
+          <w:lang w:val="en-US"/>
+        </w:rPr>
+        <w:t>Gemfury</w:t>
+      </w:r>
+      <w:proofErr w:type="spellEnd"/>
+      <w:r>
+        <w:rPr>
+          <w:lang w:val="en-US"/>
+        </w:rPr>
+        <w:t xml:space="preserve"> with new version. </w:t>
+      </w:r>
+    </w:p>
+    <w:p>
+      <w:pPr>
+        <w:pStyle w:val="ListParagraph"/>
+        <w:numPr>
+          <w:ilvl w:val="1"/>
+          <w:numId w:val="1"/>
+        </w:numPr>
+        <w:rPr>
+          <w:b/>
+          <w:bCs/>
+          <w:lang w:val="en-US"/>
+        </w:rPr>
+      </w:pPr>
+      <w:r>
+        <w:rPr>
+          <w:b/>
+          <w:bCs/>
+          <w:lang w:val="en-US"/>
+        </w:rPr>
+        <w:t>It is always best to first run tox locally before pushing changes to git</w:t>
       </w:r>
     </w:p>
     <w:sectPr>

</xml_diff>